<commit_message>
Go on making thesis on conference
</commit_message>
<xml_diff>
--- a/sem2/thesis.docx
+++ b/sem2/thesis.docx
@@ -15,7 +15,7 @@
           <w:b/>
           <w:lang w:val="en-US"/>
         </w:rPr>
-        <w:t>Data Science with Application to Global Navigation Technologies</w:t>
+        <w:t>Data Science Applications to Global Navigation Technologies</w:t>
       </w:r>
     </w:p>
     <w:p>
@@ -96,7 +96,7 @@
           <w:rFonts w:eastAsia="Times New Roman" w:ascii="Times New Roman" w:hAnsi="Times New Roman"/>
           <w:lang w:val="en-US" w:eastAsia="ar-SA"/>
         </w:rPr>
-        <w:t>The role and application of Global Navigation Satellite Systems (GNSS) are considered. The fundamental principles and essentials of GNSS functioning are reviewed. Urgent and challenging, including ill-stated, applied math and computer science problems in the scope of GNSS application and functioning are outlined.</w:t>
+        <w:t xml:space="preserve">The role and application of Global Navigation Satellite Systems (GNSS) in industry and military areas are outlined. The fundamental principles and essentials of GNSS functioning are reviewed. </w:t>
       </w:r>
     </w:p>
     <w:p>
@@ -110,34 +110,51 @@
       <w:r>
         <w:rPr>
           <w:rFonts w:eastAsia="Times New Roman" w:ascii="Times New Roman" w:hAnsi="Times New Roman"/>
+          <w:lang w:val="en-US" w:eastAsia="ar-SA"/>
+        </w:rPr>
+        <w:t xml:space="preserve">Urgent and challenging, including ill-stated, applied math and computer science problems in the scope of GNSS application and functioning are outlined. </w:t>
+      </w:r>
+      <w:r>
+        <w:rPr>
+          <w:rFonts w:eastAsia="Times New Roman" w:ascii="Times New Roman" w:hAnsi="Times New Roman"/>
           <w:shd w:fill="FFFFFF" w:val="clear"/>
           <w:lang w:val="en-US" w:eastAsia="ar-SA"/>
         </w:rPr>
-        <w:t xml:space="preserve">Approaches to preliminary data processing in solving positioning and clock bias </w:t>
-      </w:r>
+        <w:t>Mathematical problems in the scope of GNSS are considered.</w:t>
+      </w:r>
+    </w:p>
+    <w:p>
+      <w:pPr>
+        <w:pStyle w:val="Normal"/>
+        <w:spacing w:lineRule="auto" w:line="240" w:before="0" w:after="0"/>
+        <w:ind w:firstLine="567"/>
+        <w:jc w:val="both"/>
+        <w:rPr/>
+      </w:pPr>
       <w:r>
         <w:rPr>
           <w:rFonts w:eastAsia="Times New Roman" w:ascii="Times New Roman" w:hAnsi="Times New Roman"/>
           <w:shd w:fill="FFFFFF" w:val="clear"/>
           <w:lang w:val="en-US" w:eastAsia="ar-SA"/>
         </w:rPr>
-        <w:t xml:space="preserve">determination, precise time information transportation </w:t>
-      </w:r>
+        <w:t xml:space="preserve">Data processing stages in GNSS overviewed. Particularly, approaches to preliminary data processing in solving positioning and clock bias estimation problems are reviewed. Kalman-filter-based state and parameters estimators applications to dynamic stochastic systems in the scope of GNSS as well as its robust modifications are outlined. Principles and general approach to positioning and clock bias problems solving is shown. Mathematical models classification and overview is performed. A priori assumptions violations outlined. Forecasting is needed for obtaining initial values of estimates for their further clarification. Influence factors, effects are described. Problem overview. </w:t>
+      </w:r>
+    </w:p>
+    <w:p>
+      <w:pPr>
+        <w:pStyle w:val="Normal"/>
+        <w:spacing w:lineRule="auto" w:line="240" w:before="0" w:after="0"/>
+        <w:ind w:firstLine="567"/>
+        <w:jc w:val="both"/>
+        <w:rPr/>
+      </w:pPr>
       <w:r>
         <w:rPr>
           <w:rFonts w:eastAsia="Times New Roman" w:ascii="Times New Roman" w:hAnsi="Times New Roman"/>
           <w:shd w:fill="FFFFFF" w:val="clear"/>
           <w:lang w:val="en-US" w:eastAsia="ar-SA"/>
         </w:rPr>
-        <w:t xml:space="preserve">problems are overviewed. Kalman-filter-based state and parameters estimators applications to dynamic stochastic systems in the scope of GNSS are outlined. Problem solving principles and general formulatios and approaches. Mathematical problems in the scope of GNSS. Mathematical models classification and overview. Approaches overview. A priori assumptions violations. </w:t>
-      </w:r>
-      <w:r>
-        <w:rPr>
-          <w:rFonts w:eastAsia="Times New Roman" w:ascii="Times New Roman" w:hAnsi="Times New Roman"/>
-          <w:shd w:fill="FFFFFF" w:val="clear"/>
-          <w:lang w:val="en-US" w:eastAsia="ar-SA"/>
-        </w:rPr>
-        <w:t>Big data, database systems, forecasting, control. Influence factors description.</w:t>
+        <w:t>Reproducible research, dynamic reports generating, automating scientific white papers preparing with modern facilities, tools.</w:t>
       </w:r>
     </w:p>
     <w:p>
@@ -206,58 +223,6 @@
           <w:lang w:val="en-US" w:eastAsia="ar-SA"/>
         </w:rPr>
         <w:t>: G. V. Igonina, Cand. Sc.</w:t>
-      </w:r>
-    </w:p>
-    <w:p>
-      <w:pPr>
-        <w:pStyle w:val="Normal"/>
-        <w:rPr>
-          <w:lang w:val="en-US"/>
-        </w:rPr>
-      </w:pPr>
-      <w:r>
-        <w:rPr>
-          <w:lang w:val="en-US"/>
-        </w:rPr>
-      </w:r>
-    </w:p>
-    <w:p>
-      <w:pPr>
-        <w:pStyle w:val="Normal"/>
-        <w:rPr>
-          <w:lang w:val="en-US"/>
-        </w:rPr>
-      </w:pPr>
-      <w:r>
-        <w:rPr>
-          <w:lang w:val="en-US"/>
-        </w:rPr>
-      </w:r>
-    </w:p>
-    <w:p>
-      <w:pPr>
-        <w:pStyle w:val="Normal"/>
-        <w:rPr>
-          <w:lang w:val="en-US"/>
-        </w:rPr>
-      </w:pPr>
-      <w:r>
-        <w:rPr>
-          <w:lang w:val="en-US"/>
-        </w:rPr>
-      </w:r>
-    </w:p>
-    <w:p>
-      <w:pPr>
-        <w:pStyle w:val="Normal"/>
-        <w:rPr>
-          <w:lang w:val="en-US"/>
-        </w:rPr>
-      </w:pPr>
-      <w:r>
-        <w:rPr>
-          <w:lang w:val="en-US"/>
-        </w:rPr>
       </w:r>
     </w:p>
     <w:p>
@@ -482,27 +447,7 @@
           <w:szCs w:val="20"/>
           <w:lang w:val="en-US"/>
         </w:rPr>
-        <w:t>Константин</w:t>
-      </w:r>
-      <w:r>
-        <w:rPr>
-          <w:rFonts w:ascii="Times New Roman" w:hAnsi="Times New Roman"/>
-          <w:b/>
-          <w:sz w:val="20"/>
-          <w:szCs w:val="20"/>
-          <w:lang w:val="en-US"/>
-        </w:rPr>
-        <w:t xml:space="preserve"> </w:t>
-      </w:r>
-      <w:r>
-        <w:rPr>
-          <w:rFonts w:ascii="Times New Roman" w:hAnsi="Times New Roman"/>
-          <w:b/>
-          <w:sz w:val="20"/>
-          <w:szCs w:val="20"/>
-          <w:lang w:val="en-US"/>
-        </w:rPr>
-        <w:t>Горбунов</w:t>
+        <w:t>Константин Горбунов</w:t>
       </w:r>
       <w:r>
         <w:rPr>
@@ -522,43 +467,7 @@
           <w:szCs w:val="20"/>
           <w:lang w:val="en-US"/>
         </w:rPr>
-        <w:t xml:space="preserve">, </w:t>
-      </w:r>
-      <w:r>
-        <w:rPr>
-          <w:rFonts w:ascii="Times New Roman" w:hAnsi="Times New Roman"/>
-          <w:sz w:val="20"/>
-          <w:szCs w:val="20"/>
-          <w:lang w:val="en-US"/>
-        </w:rPr>
-        <w:t>Новосибирский государственный технический университет</w:t>
-      </w:r>
-      <w:r>
-        <w:rPr>
-          <w:rFonts w:ascii="Times New Roman" w:hAnsi="Times New Roman"/>
-          <w:sz w:val="20"/>
-          <w:szCs w:val="20"/>
-          <w:lang w:val="en-US"/>
-        </w:rPr>
-        <w:t xml:space="preserve">, </w:t>
-      </w:r>
-      <w:r>
-        <w:rPr>
-          <w:rFonts w:ascii="Times New Roman" w:hAnsi="Times New Roman"/>
-          <w:sz w:val="20"/>
-          <w:szCs w:val="20"/>
-          <w:lang w:val="en-US"/>
-        </w:rPr>
-        <w:t>Новосибирск</w:t>
-      </w:r>
-      <w:r>
-        <w:rPr>
-          <w:rFonts w:ascii="Times New Roman" w:hAnsi="Times New Roman"/>
-          <w:sz w:val="20"/>
-          <w:szCs w:val="20"/>
-          <w:lang w:val="en-US"/>
-        </w:rPr>
-        <w:t xml:space="preserve">, </w:t>
+        <w:t xml:space="preserve">, Новосибирский государственный технический университет, Новосибирск, </w:t>
       </w:r>
       <w:r>
         <w:rPr>
@@ -608,6 +517,54 @@
       <w:pPr>
         <w:pStyle w:val="Normal"/>
         <w:spacing w:lineRule="auto" w:line="240" w:before="0" w:after="0"/>
+        <w:ind w:firstLine="567"/>
+        <w:jc w:val="both"/>
+        <w:rPr>
+          <w:rFonts w:ascii="Times New Roman" w:hAnsi="Times New Roman"/>
+          <w:sz w:val="22"/>
+          <w:szCs w:val="22"/>
+        </w:rPr>
+      </w:pPr>
+      <w:r>
+        <w:rPr>
+          <w:rFonts w:eastAsia="Times New Roman" w:ascii="Times New Roman" w:hAnsi="Times New Roman"/>
+          <w:sz w:val="22"/>
+          <w:szCs w:val="22"/>
+          <w:lang w:val="en-US" w:eastAsia="ar-SA"/>
+        </w:rPr>
+        <w:t>результаты траекторных измерений оказываются зависимы</w:t>
+      </w:r>
+      <w:r>
+        <w:rPr>
+          <w:rFonts w:ascii="Times New Roman" w:hAnsi="Times New Roman"/>
+          <w:sz w:val="22"/>
+          <w:szCs w:val="22"/>
+        </w:rPr>
+        <w:t>ми от большого числа влияющих факторов, которые необходимо моделировать прогнозировать. Это обстоятельство приводит к необходимости оценивания текущих значений этих факторов путём решения систем алгебраических уравнений большой размерности, которые в подавляющем числе случаев обладают плохой обусловленностью.</w:t>
+      </w:r>
+    </w:p>
+    <w:p>
+      <w:pPr>
+        <w:pStyle w:val="Normal"/>
+        <w:spacing w:lineRule="auto" w:line="240" w:before="0" w:after="0"/>
+        <w:ind w:firstLine="567"/>
+        <w:jc w:val="both"/>
+        <w:rPr>
+          <w:rFonts w:ascii="Times New Roman" w:hAnsi="Times New Roman" w:eastAsia="Times New Roman"/>
+          <w:lang w:val="en-US" w:eastAsia="ar-SA"/>
+        </w:rPr>
+      </w:pPr>
+      <w:r>
+        <w:rPr>
+          <w:rFonts w:eastAsia="Times New Roman" w:ascii="Times New Roman" w:hAnsi="Times New Roman"/>
+          <w:lang w:val="en-US" w:eastAsia="ar-SA"/>
+        </w:rPr>
+      </w:r>
+    </w:p>
+    <w:p>
+      <w:pPr>
+        <w:pStyle w:val="Normal"/>
+        <w:spacing w:lineRule="auto" w:line="240" w:before="0" w:after="0"/>
         <w:ind w:firstLine="284"/>
         <w:jc w:val="both"/>
         <w:rPr>
@@ -643,56 +600,7 @@
           <w:rFonts w:eastAsia="Times New Roman" w:ascii="Times New Roman" w:hAnsi="Times New Roman"/>
           <w:lang w:val="en-US" w:eastAsia="ar-SA"/>
         </w:rPr>
-        <w:t xml:space="preserve">: </w:t>
-      </w:r>
-      <w:r>
-        <w:rPr>
-          <w:rFonts w:eastAsia="Times New Roman" w:ascii="Times New Roman" w:hAnsi="Times New Roman"/>
-          <w:lang w:val="en-US" w:eastAsia="ar-SA"/>
-        </w:rPr>
-        <w:t>О</w:t>
-      </w:r>
-      <w:r>
-        <w:rPr>
-          <w:rFonts w:eastAsia="Times New Roman" w:ascii="Times New Roman" w:hAnsi="Times New Roman"/>
-          <w:lang w:val="en-US" w:eastAsia="ar-SA"/>
-        </w:rPr>
-        <w:t xml:space="preserve">. </w:t>
-      </w:r>
-      <w:r>
-        <w:rPr>
-          <w:rFonts w:eastAsia="Times New Roman" w:ascii="Times New Roman" w:hAnsi="Times New Roman"/>
-          <w:lang w:val="en-US" w:eastAsia="ar-SA"/>
-        </w:rPr>
-        <w:t>С</w:t>
-      </w:r>
-      <w:r>
-        <w:rPr>
-          <w:rFonts w:eastAsia="Times New Roman" w:ascii="Times New Roman" w:hAnsi="Times New Roman"/>
-          <w:lang w:val="en-US" w:eastAsia="ar-SA"/>
-        </w:rPr>
-        <w:t xml:space="preserve">. </w:t>
-      </w:r>
-      <w:r>
-        <w:rPr>
-          <w:rFonts w:eastAsia="Times New Roman" w:ascii="Times New Roman" w:hAnsi="Times New Roman"/>
-          <w:lang w:val="en-US" w:eastAsia="ar-SA"/>
-        </w:rPr>
-        <w:t>Черникова</w:t>
-      </w:r>
-      <w:r>
-        <w:rPr>
-          <w:rFonts w:eastAsia="Times New Roman" w:ascii="Times New Roman" w:hAnsi="Times New Roman"/>
-          <w:lang w:val="en-US" w:eastAsia="ar-SA"/>
-        </w:rPr>
-        <w:t xml:space="preserve">, </w:t>
-      </w:r>
-      <w:r>
-        <w:rPr>
-          <w:rFonts w:eastAsia="Times New Roman" w:ascii="Times New Roman" w:hAnsi="Times New Roman"/>
-          <w:lang w:val="en-US" w:eastAsia="ar-SA"/>
-        </w:rPr>
-        <w:t>к.т.н.</w:t>
+        <w:t>: О. С. Черникова, к.т.н.</w:t>
       </w:r>
     </w:p>
     <w:p>

</xml_diff>

<commit_message>
Go further writing thesis for conference
</commit_message>
<xml_diff>
--- a/sem2/thesis.docx
+++ b/sem2/thesis.docx
@@ -15,7 +15,23 @@
           <w:b/>
           <w:lang w:val="en-US"/>
         </w:rPr>
-        <w:t>Data Science Applications to Global Navigation Technologies</w:t>
+        <w:t xml:space="preserve">Applied Math </w:t>
+      </w:r>
+      <w:r>
+        <w:rPr>
+          <w:rFonts w:ascii="Times New Roman" w:hAnsi="Times New Roman"/>
+          <w:b/>
+          <w:lang w:val="en-US"/>
+        </w:rPr>
+        <w:t>to</w:t>
+      </w:r>
+      <w:r>
+        <w:rPr>
+          <w:rFonts w:ascii="Times New Roman" w:hAnsi="Times New Roman"/>
+          <w:b/>
+          <w:lang w:val="en-US"/>
+        </w:rPr>
+        <w:t xml:space="preserve"> Global Navigation Technologies</w:t>
       </w:r>
     </w:p>
     <w:p>
@@ -96,7 +112,84 @@
           <w:rFonts w:eastAsia="Times New Roman" w:ascii="Times New Roman" w:hAnsi="Times New Roman"/>
           <w:lang w:val="en-US" w:eastAsia="ar-SA"/>
         </w:rPr>
-        <w:t xml:space="preserve">The role and application of Global Navigation Satellite Systems (GNSS) in industry and military areas are outlined. The fundamental principles and essentials of GNSS functioning are reviewed. </w:t>
+        <w:t>The</w:t>
+      </w:r>
+      <w:r>
+        <w:rPr>
+          <w:rFonts w:eastAsia="Times New Roman" w:ascii="Times New Roman" w:hAnsi="Times New Roman"/>
+          <w:lang w:val="en-US" w:eastAsia="ar-SA"/>
+        </w:rPr>
+        <w:t xml:space="preserve"> role </w:t>
+      </w:r>
+      <w:r>
+        <w:rPr>
+          <w:rFonts w:eastAsia="Times New Roman" w:ascii="Times New Roman" w:hAnsi="Times New Roman"/>
+          <w:lang w:val="en-US" w:eastAsia="ar-SA"/>
+        </w:rPr>
+        <w:t>of Global Navigation Satellite Systems (GNSS) nowadays is crucial. GNSS are widely used</w:t>
+      </w:r>
+      <w:r>
+        <w:rPr>
+          <w:rFonts w:eastAsia="Times New Roman" w:ascii="Times New Roman" w:hAnsi="Times New Roman"/>
+          <w:lang w:val="en-US" w:eastAsia="ar-SA"/>
+        </w:rPr>
+        <w:t xml:space="preserve"> in </w:t>
+      </w:r>
+      <w:r>
+        <w:rPr>
+          <w:rFonts w:eastAsia="Times New Roman" w:ascii="Times New Roman" w:hAnsi="Times New Roman"/>
+          <w:lang w:val="en-US" w:eastAsia="ar-SA"/>
+        </w:rPr>
+        <w:t>such areas as</w:t>
+      </w:r>
+      <w:r>
+        <w:rPr>
+          <w:rFonts w:eastAsia="Times New Roman" w:ascii="Times New Roman" w:hAnsi="Times New Roman"/>
+          <w:lang w:val="en-US" w:eastAsia="ar-SA"/>
+        </w:rPr>
+        <w:t xml:space="preserve"> military, </w:t>
+      </w:r>
+      <w:r>
+        <w:rPr>
+          <w:rFonts w:eastAsia="Times New Roman" w:ascii="Times New Roman" w:hAnsi="Times New Roman"/>
+          <w:lang w:val="en-US" w:eastAsia="ar-SA"/>
+        </w:rPr>
+        <w:t>industry, transport, civil engineering, power engineering, geodesy</w:t>
+      </w:r>
+      <w:r>
+        <w:rPr>
+          <w:rFonts w:eastAsia="Times New Roman" w:ascii="Times New Roman" w:hAnsi="Times New Roman"/>
+          <w:lang w:val="en-US" w:eastAsia="ar-SA"/>
+        </w:rPr>
+        <w:t xml:space="preserve">. </w:t>
+      </w:r>
+      <w:r>
+        <w:rPr>
+          <w:rFonts w:eastAsia="Times New Roman" w:ascii="Times New Roman" w:hAnsi="Times New Roman"/>
+          <w:lang w:val="en-US" w:eastAsia="ar-SA"/>
+        </w:rPr>
+        <w:t xml:space="preserve">It is even a key to national security and must-have for leading high-developed technological </w:t>
+      </w:r>
+      <w:r>
+        <w:rPr>
+          <w:rFonts w:eastAsia="Times New Roman" w:ascii="Times New Roman" w:hAnsi="Times New Roman"/>
+          <w:lang w:val="en-US" w:eastAsia="ar-SA"/>
+        </w:rPr>
+        <w:t>world</w:t>
+      </w:r>
+      <w:r>
+        <w:rPr>
+          <w:rFonts w:eastAsia="Times New Roman" w:ascii="Times New Roman" w:hAnsi="Times New Roman"/>
+          <w:lang w:val="en-US" w:eastAsia="ar-SA"/>
+        </w:rPr>
+        <w:t xml:space="preserve"> countries</w:t>
+      </w:r>
+      <w:r>
+        <w:rPr>
+          <w:rFonts w:eastAsia="Times New Roman" w:ascii="Times New Roman" w:hAnsi="Times New Roman"/>
+          <w:lang w:val="en-US" w:eastAsia="ar-SA"/>
+        </w:rPr>
+        <w:t xml:space="preserve"> such as, for instance, particularly and especially, the Russian Federation and the United Stated of America, authoring and maintaining the leading Global Navigation Satellite Systems: GLONASS and GPS, correspondingly.</w:t>
       </w:r>
     </w:p>
     <w:p>
@@ -112,15 +205,98 @@
           <w:rFonts w:eastAsia="Times New Roman" w:ascii="Times New Roman" w:hAnsi="Times New Roman"/>
           <w:lang w:val="en-US" w:eastAsia="ar-SA"/>
         </w:rPr>
-        <w:t xml:space="preserve">Urgent and challenging, including ill-stated, applied math and computer science problems in the scope of GNSS application and functioning are outlined. </w:t>
-      </w:r>
-      <w:r>
-        <w:rPr>
-          <w:rFonts w:eastAsia="Times New Roman" w:ascii="Times New Roman" w:hAnsi="Times New Roman"/>
-          <w:shd w:fill="FFFFFF" w:val="clear"/>
-          <w:lang w:val="en-US" w:eastAsia="ar-SA"/>
-        </w:rPr>
-        <w:t>Mathematical problems in the scope of GNSS are considered.</w:t>
+        <w:t>There are complicated mathematical algorithms at the backend of GNSS beside</w:t>
+      </w:r>
+      <w:r>
+        <w:rPr>
+          <w:rFonts w:eastAsia="Times New Roman" w:ascii="Times New Roman" w:hAnsi="Times New Roman"/>
+          <w:lang w:val="en-US" w:eastAsia="ar-SA"/>
+        </w:rPr>
+        <w:t>s</w:t>
+      </w:r>
+      <w:r>
+        <w:rPr>
+          <w:rFonts w:eastAsia="Times New Roman" w:ascii="Times New Roman" w:hAnsi="Times New Roman"/>
+          <w:lang w:val="en-US" w:eastAsia="ar-SA"/>
+        </w:rPr>
+        <w:t xml:space="preserve"> the essentials and basic principles of GNSS functioning and operating. These are going to be</w:t>
+      </w:r>
+      <w:r>
+        <w:rPr>
+          <w:rFonts w:eastAsia="Times New Roman" w:ascii="Times New Roman" w:hAnsi="Times New Roman"/>
+          <w:lang w:val="en-US" w:eastAsia="ar-SA"/>
+        </w:rPr>
+        <w:t xml:space="preserve"> </w:t>
+      </w:r>
+      <w:r>
+        <w:rPr>
+          <w:rFonts w:eastAsia="Times New Roman" w:ascii="Times New Roman" w:hAnsi="Times New Roman"/>
+          <w:lang w:val="en-US" w:eastAsia="ar-SA"/>
+        </w:rPr>
+        <w:t>represented firstly in the report</w:t>
+      </w:r>
+      <w:r>
+        <w:rPr>
+          <w:rFonts w:eastAsia="Times New Roman" w:ascii="Times New Roman" w:hAnsi="Times New Roman"/>
+          <w:lang w:val="en-US" w:eastAsia="ar-SA"/>
+        </w:rPr>
+        <w:t xml:space="preserve"> </w:t>
+      </w:r>
+      <w:r>
+        <w:rPr>
+          <w:rFonts w:eastAsia="Times New Roman" w:ascii="Times New Roman" w:hAnsi="Times New Roman"/>
+          <w:lang w:val="en-US" w:eastAsia="ar-SA"/>
+        </w:rPr>
+        <w:t xml:space="preserve">as an introduction </w:t>
+      </w:r>
+      <w:r>
+        <w:rPr>
+          <w:rFonts w:eastAsia="Times New Roman" w:ascii="Times New Roman" w:hAnsi="Times New Roman"/>
+          <w:lang w:val="en-US" w:eastAsia="ar-SA"/>
+        </w:rPr>
+        <w:t>that</w:t>
+      </w:r>
+      <w:r>
+        <w:rPr>
+          <w:rFonts w:eastAsia="Times New Roman" w:ascii="Times New Roman" w:hAnsi="Times New Roman"/>
+          <w:lang w:val="en-US" w:eastAsia="ar-SA"/>
+        </w:rPr>
+        <w:t xml:space="preserve"> </w:t>
+      </w:r>
+      <w:r>
+        <w:rPr>
+          <w:rFonts w:eastAsia="Times New Roman" w:ascii="Times New Roman" w:hAnsi="Times New Roman"/>
+          <w:lang w:val="en-US" w:eastAsia="ar-SA"/>
+        </w:rPr>
+        <w:t>provides</w:t>
+      </w:r>
+      <w:r>
+        <w:rPr>
+          <w:rFonts w:eastAsia="Times New Roman" w:ascii="Times New Roman" w:hAnsi="Times New Roman"/>
+          <w:lang w:val="en-US" w:eastAsia="ar-SA"/>
+        </w:rPr>
+        <w:t xml:space="preserve"> </w:t>
+      </w:r>
+      <w:r>
+        <w:rPr>
+          <w:rFonts w:eastAsia="Times New Roman" w:ascii="Times New Roman" w:hAnsi="Times New Roman"/>
+          <w:lang w:val="en-US" w:eastAsia="ar-SA"/>
+        </w:rPr>
+        <w:t>necessary</w:t>
+      </w:r>
+      <w:r>
+        <w:rPr>
+          <w:rFonts w:eastAsia="Times New Roman" w:ascii="Times New Roman" w:hAnsi="Times New Roman"/>
+          <w:lang w:val="en-US" w:eastAsia="ar-SA"/>
+        </w:rPr>
+        <w:t xml:space="preserve"> background </w:t>
+      </w:r>
+      <w:r>
+        <w:rPr>
+          <w:rFonts w:eastAsia="Times New Roman" w:ascii="Times New Roman" w:hAnsi="Times New Roman"/>
+          <w:lang w:val="en-US" w:eastAsia="ar-SA"/>
+        </w:rPr>
+        <w:t>as well as complicated math behind them being the actual topic of the report.</w:t>
       </w:r>
     </w:p>
     <w:p>
@@ -134,10 +310,353 @@
       <w:r>
         <w:rPr>
           <w:rFonts w:eastAsia="Times New Roman" w:ascii="Times New Roman" w:hAnsi="Times New Roman"/>
-          <w:shd w:fill="FFFFFF" w:val="clear"/>
-          <w:lang w:val="en-US" w:eastAsia="ar-SA"/>
-        </w:rPr>
-        <w:t xml:space="preserve">Data processing stages in GNSS overviewed. Particularly, approaches to preliminary data processing in solving positioning and clock bias estimation problems are reviewed. Kalman-filter-based state and parameters estimators applications to dynamic stochastic systems in the scope of GNSS as well as its robust modifications are outlined. Principles and general approach to positioning and clock bias problems solving is shown. Mathematical models classification and overview is performed. A priori assumptions violations outlined. Forecasting is needed for obtaining initial values of estimates for their further clarification. Influence factors, effects are described. Problem overview. </w:t>
+          <w:lang w:val="en-US" w:eastAsia="ar-SA"/>
+        </w:rPr>
+        <w:t>At the main part u</w:t>
+      </w:r>
+      <w:r>
+        <w:rPr>
+          <w:rFonts w:eastAsia="Times New Roman" w:ascii="Times New Roman" w:hAnsi="Times New Roman"/>
+          <w:lang w:val="en-US" w:eastAsia="ar-SA"/>
+        </w:rPr>
+        <w:t xml:space="preserve">rgent </w:t>
+      </w:r>
+      <w:r>
+        <w:rPr>
+          <w:rFonts w:eastAsia="Times New Roman" w:ascii="Times New Roman" w:hAnsi="Times New Roman"/>
+          <w:lang w:val="en-US" w:eastAsia="ar-SA"/>
+        </w:rPr>
+        <w:t>challenging problems of applied math</w:t>
+      </w:r>
+      <w:r>
+        <w:rPr>
+          <w:rFonts w:eastAsia="Times New Roman" w:ascii="Times New Roman" w:hAnsi="Times New Roman"/>
+          <w:lang w:val="en-US" w:eastAsia="ar-SA"/>
+        </w:rPr>
+        <w:t xml:space="preserve">, including ill-stated </w:t>
+      </w:r>
+      <w:r>
+        <w:rPr>
+          <w:rFonts w:eastAsia="Times New Roman" w:ascii="Times New Roman" w:hAnsi="Times New Roman"/>
+          <w:lang w:val="en-US" w:eastAsia="ar-SA"/>
+        </w:rPr>
+        <w:t>ones</w:t>
+      </w:r>
+      <w:r>
+        <w:rPr>
+          <w:rFonts w:eastAsia="Times New Roman" w:ascii="Times New Roman" w:hAnsi="Times New Roman"/>
+          <w:lang w:val="en-US" w:eastAsia="ar-SA"/>
+        </w:rPr>
+        <w:t xml:space="preserve">, in the scope of GNSS application and functioning </w:t>
+      </w:r>
+      <w:r>
+        <w:rPr>
+          <w:rFonts w:eastAsia="Times New Roman" w:ascii="Times New Roman" w:hAnsi="Times New Roman"/>
+          <w:lang w:val="en-US" w:eastAsia="ar-SA"/>
+        </w:rPr>
+        <w:t>will be</w:t>
+      </w:r>
+      <w:r>
+        <w:rPr>
+          <w:rFonts w:eastAsia="Times New Roman" w:ascii="Times New Roman" w:hAnsi="Times New Roman"/>
+          <w:lang w:val="en-US" w:eastAsia="ar-SA"/>
+        </w:rPr>
+        <w:t xml:space="preserve"> outlined. </w:t>
+      </w:r>
+      <w:r>
+        <w:rPr>
+          <w:rFonts w:eastAsia="Times New Roman" w:ascii="Times New Roman" w:hAnsi="Times New Roman"/>
+          <w:lang w:val="en-US" w:eastAsia="ar-SA"/>
+        </w:rPr>
+        <w:t xml:space="preserve">As well as </w:t>
+      </w:r>
+      <w:r>
+        <w:rPr>
+          <w:rFonts w:eastAsia="Times New Roman" w:ascii="Times New Roman" w:hAnsi="Times New Roman"/>
+          <w:shd w:fill="FFFFFF" w:val="clear"/>
+          <w:lang w:val="en-US" w:eastAsia="ar-SA"/>
+        </w:rPr>
+        <w:t xml:space="preserve">data processing </w:t>
+      </w:r>
+      <w:r>
+        <w:rPr>
+          <w:rFonts w:eastAsia="Times New Roman" w:ascii="Times New Roman" w:hAnsi="Times New Roman"/>
+          <w:shd w:fill="FFFFFF" w:val="clear"/>
+          <w:lang w:val="en-US" w:eastAsia="ar-SA"/>
+        </w:rPr>
+        <w:t>stages</w:t>
+      </w:r>
+      <w:r>
+        <w:rPr>
+          <w:rFonts w:eastAsia="Times New Roman" w:ascii="Times New Roman" w:hAnsi="Times New Roman"/>
+          <w:shd w:fill="FFFFFF" w:val="clear"/>
+          <w:lang w:val="en-US" w:eastAsia="ar-SA"/>
+        </w:rPr>
+        <w:t xml:space="preserve"> in GNSS  </w:t>
+      </w:r>
+      <w:r>
+        <w:rPr>
+          <w:rFonts w:eastAsia="Times New Roman" w:ascii="Times New Roman" w:hAnsi="Times New Roman"/>
+          <w:shd w:fill="FFFFFF" w:val="clear"/>
+          <w:lang w:val="en-US" w:eastAsia="ar-SA"/>
+        </w:rPr>
+        <w:t>will be</w:t>
+      </w:r>
+      <w:r>
+        <w:rPr>
+          <w:rFonts w:eastAsia="Times New Roman" w:ascii="Times New Roman" w:hAnsi="Times New Roman"/>
+          <w:shd w:fill="FFFFFF" w:val="clear"/>
+          <w:lang w:val="en-US" w:eastAsia="ar-SA"/>
+        </w:rPr>
+        <w:t xml:space="preserve"> </w:t>
+      </w:r>
+      <w:r>
+        <w:rPr>
+          <w:rFonts w:eastAsia="Times New Roman" w:ascii="Times New Roman" w:hAnsi="Times New Roman"/>
+          <w:shd w:fill="FFFFFF" w:val="clear"/>
+          <w:lang w:val="en-US" w:eastAsia="ar-SA"/>
+        </w:rPr>
+        <w:t xml:space="preserve">overviewed. Particularly, approaches to preliminary data processing in solving positioning and clock bias estimation problems </w:t>
+      </w:r>
+      <w:r>
+        <w:rPr>
+          <w:rFonts w:eastAsia="Times New Roman" w:ascii="Times New Roman" w:hAnsi="Times New Roman"/>
+          <w:shd w:fill="FFFFFF" w:val="clear"/>
+          <w:lang w:val="en-US" w:eastAsia="ar-SA"/>
+        </w:rPr>
+        <w:t>will be</w:t>
+      </w:r>
+      <w:r>
+        <w:rPr>
+          <w:rFonts w:eastAsia="Times New Roman" w:ascii="Times New Roman" w:hAnsi="Times New Roman"/>
+          <w:shd w:fill="FFFFFF" w:val="clear"/>
+          <w:lang w:val="en-US" w:eastAsia="ar-SA"/>
+        </w:rPr>
+        <w:t xml:space="preserve"> reviewed. Kalman-filter-based state and parameters estimators applications to dynamic stochastic systems in the scope of GNSS as well as its robust modifications are outlined </w:t>
+      </w:r>
+      <w:r>
+        <w:rPr>
+          <w:rFonts w:eastAsia="Times New Roman" w:ascii="Times New Roman" w:hAnsi="Times New Roman"/>
+          <w:shd w:fill="FFFFFF" w:val="clear"/>
+          <w:lang w:val="en-US" w:eastAsia="ar-SA"/>
+        </w:rPr>
+        <w:t xml:space="preserve">as an option </w:t>
+      </w:r>
+      <w:r>
+        <w:rPr>
+          <w:rFonts w:eastAsia="Times New Roman" w:ascii="Times New Roman" w:hAnsi="Times New Roman"/>
+          <w:shd w:fill="FFFFFF" w:val="clear"/>
+          <w:lang w:val="en-US" w:eastAsia="ar-SA"/>
+        </w:rPr>
+        <w:t>of an approach to estimating</w:t>
+      </w:r>
+      <w:r>
+        <w:rPr>
+          <w:rFonts w:eastAsia="Times New Roman" w:ascii="Times New Roman" w:hAnsi="Times New Roman"/>
+          <w:shd w:fill="FFFFFF" w:val="clear"/>
+          <w:lang w:val="en-US" w:eastAsia="ar-SA"/>
+        </w:rPr>
+        <w:t xml:space="preserve">. Principles and general approach to positioning and clock bias </w:t>
+      </w:r>
+      <w:r>
+        <w:rPr>
+          <w:rFonts w:eastAsia="Times New Roman" w:ascii="Times New Roman" w:hAnsi="Times New Roman"/>
+          <w:shd w:fill="FFFFFF" w:val="clear"/>
+          <w:lang w:val="en-US" w:eastAsia="ar-SA"/>
+        </w:rPr>
+        <w:t>estimating</w:t>
+      </w:r>
+      <w:r>
+        <w:rPr>
+          <w:rFonts w:eastAsia="Times New Roman" w:ascii="Times New Roman" w:hAnsi="Times New Roman"/>
+          <w:shd w:fill="FFFFFF" w:val="clear"/>
+          <w:lang w:val="en-US" w:eastAsia="ar-SA"/>
+        </w:rPr>
+        <w:t xml:space="preserve"> problems solving is </w:t>
+      </w:r>
+      <w:r>
+        <w:rPr>
+          <w:rFonts w:eastAsia="Times New Roman" w:ascii="Times New Roman" w:hAnsi="Times New Roman"/>
+          <w:shd w:fill="FFFFFF" w:val="clear"/>
+          <w:lang w:val="en-US" w:eastAsia="ar-SA"/>
+        </w:rPr>
+        <w:t>presented</w:t>
+      </w:r>
+      <w:r>
+        <w:rPr>
+          <w:rFonts w:eastAsia="Times New Roman" w:ascii="Times New Roman" w:hAnsi="Times New Roman"/>
+          <w:shd w:fill="FFFFFF" w:val="clear"/>
+          <w:lang w:val="en-US" w:eastAsia="ar-SA"/>
+        </w:rPr>
+        <w:t xml:space="preserve">. Mathematical </w:t>
+      </w:r>
+      <w:r>
+        <w:rPr>
+          <w:rFonts w:eastAsia="Times New Roman" w:ascii="Times New Roman" w:hAnsi="Times New Roman"/>
+          <w:shd w:fill="FFFFFF" w:val="clear"/>
+          <w:lang w:val="en-US" w:eastAsia="ar-SA"/>
+        </w:rPr>
+        <w:t>state-space</w:t>
+      </w:r>
+      <w:r>
+        <w:rPr>
+          <w:rFonts w:eastAsia="Times New Roman" w:ascii="Times New Roman" w:hAnsi="Times New Roman"/>
+          <w:shd w:fill="FFFFFF" w:val="clear"/>
+          <w:lang w:val="en-US" w:eastAsia="ar-SA"/>
+        </w:rPr>
+        <w:t xml:space="preserve"> model </w:t>
+      </w:r>
+      <w:r>
+        <w:rPr>
+          <w:rFonts w:eastAsia="Times New Roman" w:ascii="Times New Roman" w:hAnsi="Times New Roman"/>
+          <w:shd w:fill="FFFFFF" w:val="clear"/>
+          <w:lang w:val="en-US" w:eastAsia="ar-SA"/>
+        </w:rPr>
+        <w:t>of GNSS satellite</w:t>
+      </w:r>
+      <w:r>
+        <w:rPr>
+          <w:rFonts w:eastAsia="Times New Roman" w:ascii="Times New Roman" w:hAnsi="Times New Roman"/>
+          <w:shd w:fill="FFFFFF" w:val="clear"/>
+          <w:lang w:val="en-US" w:eastAsia="ar-SA"/>
+        </w:rPr>
+        <w:t xml:space="preserve"> </w:t>
+      </w:r>
+      <w:r>
+        <w:rPr>
+          <w:rFonts w:eastAsia="Times New Roman" w:ascii="Times New Roman" w:hAnsi="Times New Roman"/>
+          <w:shd w:fill="FFFFFF" w:val="clear"/>
+          <w:lang w:val="en-US" w:eastAsia="ar-SA"/>
+        </w:rPr>
+        <w:t>is described and discussed</w:t>
+      </w:r>
+      <w:r>
+        <w:rPr>
+          <w:rFonts w:eastAsia="Times New Roman" w:ascii="Times New Roman" w:hAnsi="Times New Roman"/>
+          <w:shd w:fill="FFFFFF" w:val="clear"/>
+          <w:lang w:val="en-US" w:eastAsia="ar-SA"/>
+        </w:rPr>
+        <w:t xml:space="preserve">. </w:t>
+      </w:r>
+      <w:r>
+        <w:rPr>
+          <w:rFonts w:eastAsia="Times New Roman" w:ascii="Times New Roman" w:hAnsi="Times New Roman"/>
+          <w:shd w:fill="FFFFFF" w:val="clear"/>
+          <w:lang w:val="en-US" w:eastAsia="ar-SA"/>
+        </w:rPr>
+        <w:t xml:space="preserve">Problems of a  </w:t>
+      </w:r>
+      <w:r>
+        <w:rPr>
+          <w:rFonts w:eastAsia="Times New Roman" w:ascii="Times New Roman" w:hAnsi="Times New Roman"/>
+          <w:shd w:fill="FFFFFF" w:val="clear"/>
+          <w:lang w:val="en-US" w:eastAsia="ar-SA"/>
+        </w:rPr>
+        <w:t>priori assumptions violations</w:t>
+      </w:r>
+      <w:r>
+        <w:rPr>
+          <w:rFonts w:eastAsia="Times New Roman" w:ascii="Times New Roman" w:hAnsi="Times New Roman"/>
+          <w:shd w:fill="FFFFFF" w:val="clear"/>
+          <w:lang w:val="en-US" w:eastAsia="ar-SA"/>
+        </w:rPr>
+        <w:t xml:space="preserve"> </w:t>
+      </w:r>
+      <w:r>
+        <w:rPr>
+          <w:rFonts w:eastAsia="Times New Roman" w:ascii="Times New Roman" w:hAnsi="Times New Roman"/>
+          <w:shd w:fill="FFFFFF" w:val="clear"/>
+          <w:lang w:val="en-US" w:eastAsia="ar-SA"/>
+        </w:rPr>
+        <w:t>common for practical applications and problems are</w:t>
+      </w:r>
+      <w:r>
+        <w:rPr>
+          <w:rFonts w:eastAsia="Times New Roman" w:ascii="Times New Roman" w:hAnsi="Times New Roman"/>
+          <w:shd w:fill="FFFFFF" w:val="clear"/>
+          <w:lang w:val="en-US" w:eastAsia="ar-SA"/>
+        </w:rPr>
+        <w:t xml:space="preserve"> </w:t>
+      </w:r>
+      <w:r>
+        <w:rPr>
+          <w:rFonts w:eastAsia="Times New Roman" w:ascii="Times New Roman" w:hAnsi="Times New Roman"/>
+          <w:shd w:fill="FFFFFF" w:val="clear"/>
+          <w:lang w:val="en-US" w:eastAsia="ar-SA"/>
+        </w:rPr>
+        <w:t>also</w:t>
+      </w:r>
+      <w:r>
+        <w:rPr>
+          <w:rFonts w:eastAsia="Times New Roman" w:ascii="Times New Roman" w:hAnsi="Times New Roman"/>
+          <w:shd w:fill="FFFFFF" w:val="clear"/>
+          <w:lang w:val="en-US" w:eastAsia="ar-SA"/>
+        </w:rPr>
+        <w:t xml:space="preserve"> outlined. </w:t>
+      </w:r>
+      <w:r>
+        <w:rPr>
+          <w:rFonts w:eastAsia="Times New Roman" w:ascii="Times New Roman" w:hAnsi="Times New Roman"/>
+          <w:shd w:fill="FFFFFF" w:val="clear"/>
+          <w:lang w:val="en-US" w:eastAsia="ar-SA"/>
+        </w:rPr>
+        <w:t>The role of forecasting</w:t>
+      </w:r>
+      <w:r>
+        <w:rPr>
+          <w:rFonts w:eastAsia="Times New Roman" w:ascii="Times New Roman" w:hAnsi="Times New Roman"/>
+          <w:shd w:fill="FFFFFF" w:val="clear"/>
+          <w:lang w:val="en-US" w:eastAsia="ar-SA"/>
+        </w:rPr>
+        <w:t xml:space="preserve"> for obtaining initial values of estimates for their further clarification</w:t>
+      </w:r>
+      <w:r>
+        <w:rPr>
+          <w:rFonts w:eastAsia="Times New Roman" w:ascii="Times New Roman" w:hAnsi="Times New Roman"/>
+          <w:shd w:fill="FFFFFF" w:val="clear"/>
+          <w:lang w:val="en-US" w:eastAsia="ar-SA"/>
+        </w:rPr>
+        <w:t xml:space="preserve"> with iterative computing procedures</w:t>
+      </w:r>
+      <w:r>
+        <w:rPr>
+          <w:rFonts w:eastAsia="Times New Roman" w:ascii="Times New Roman" w:hAnsi="Times New Roman"/>
+          <w:shd w:fill="FFFFFF" w:val="clear"/>
+          <w:lang w:val="en-US" w:eastAsia="ar-SA"/>
+        </w:rPr>
+        <w:t xml:space="preserve"> </w:t>
+      </w:r>
+      <w:r>
+        <w:rPr>
+          <w:rFonts w:eastAsia="Times New Roman" w:ascii="Times New Roman" w:hAnsi="Times New Roman"/>
+          <w:shd w:fill="FFFFFF" w:val="clear"/>
+          <w:lang w:val="en-US" w:eastAsia="ar-SA"/>
+        </w:rPr>
+        <w:t>is outlined</w:t>
+      </w:r>
+      <w:r>
+        <w:rPr>
+          <w:rFonts w:eastAsia="Times New Roman" w:ascii="Times New Roman" w:hAnsi="Times New Roman"/>
+          <w:shd w:fill="FFFFFF" w:val="clear"/>
+          <w:lang w:val="en-US" w:eastAsia="ar-SA"/>
+        </w:rPr>
+        <w:t xml:space="preserve">. Influence factors, effects </w:t>
+      </w:r>
+      <w:r>
+        <w:rPr>
+          <w:rFonts w:eastAsia="Times New Roman" w:ascii="Times New Roman" w:hAnsi="Times New Roman"/>
+          <w:shd w:fill="FFFFFF" w:val="clear"/>
+          <w:lang w:val="en-US" w:eastAsia="ar-SA"/>
+        </w:rPr>
+        <w:t>mathematical models</w:t>
+      </w:r>
+      <w:r>
+        <w:rPr>
+          <w:rFonts w:eastAsia="Times New Roman" w:ascii="Times New Roman" w:hAnsi="Times New Roman"/>
+          <w:shd w:fill="FFFFFF" w:val="clear"/>
+          <w:lang w:val="en-US" w:eastAsia="ar-SA"/>
+        </w:rPr>
+        <w:t xml:space="preserve"> are described.</w:t>
       </w:r>
     </w:p>
     <w:p>
@@ -154,7 +673,63 @@
           <w:shd w:fill="FFFFFF" w:val="clear"/>
           <w:lang w:val="en-US" w:eastAsia="ar-SA"/>
         </w:rPr>
-        <w:t>Reproducible research, dynamic reports generating, automating scientific white papers preparing with modern facilities, tools.</w:t>
+        <w:t>The final feature of the report will be t</w:t>
+      </w:r>
+      <w:r>
+        <w:rPr>
+          <w:rFonts w:eastAsia="Times New Roman" w:ascii="Times New Roman" w:hAnsi="Times New Roman"/>
+          <w:shd w:fill="FFFFFF" w:val="clear"/>
+          <w:lang w:val="en-US" w:eastAsia="ar-SA"/>
+        </w:rPr>
+        <w:t>he paradigm of reproducible research and</w:t>
+      </w:r>
+      <w:r>
+        <w:rPr>
+          <w:rFonts w:eastAsia="Times New Roman" w:ascii="Times New Roman" w:hAnsi="Times New Roman"/>
+          <w:shd w:fill="FFFFFF" w:val="clear"/>
+          <w:lang w:val="en-US" w:eastAsia="ar-SA"/>
+        </w:rPr>
+        <w:t xml:space="preserve"> generating </w:t>
+      </w:r>
+      <w:r>
+        <w:rPr>
+          <w:rFonts w:eastAsia="Times New Roman" w:ascii="Times New Roman" w:hAnsi="Times New Roman"/>
+          <w:shd w:fill="FFFFFF" w:val="clear"/>
+          <w:lang w:val="en-US" w:eastAsia="ar-SA"/>
+        </w:rPr>
+        <w:t>dynamic reports</w:t>
+      </w:r>
+      <w:r>
+        <w:rPr>
+          <w:rFonts w:eastAsia="Times New Roman" w:ascii="Times New Roman" w:hAnsi="Times New Roman"/>
+          <w:shd w:fill="FFFFFF" w:val="clear"/>
+          <w:lang w:val="en-US" w:eastAsia="ar-SA"/>
+        </w:rPr>
+        <w:t xml:space="preserve">, automating scientific whitepapers preparing with modern </w:t>
+      </w:r>
+      <w:r>
+        <w:rPr>
+          <w:rFonts w:eastAsia="Times New Roman" w:ascii="Times New Roman" w:hAnsi="Times New Roman"/>
+          <w:shd w:fill="FFFFFF" w:val="clear"/>
+          <w:lang w:val="en-US" w:eastAsia="ar-SA"/>
+        </w:rPr>
+        <w:t>software</w:t>
+      </w:r>
+      <w:r>
+        <w:rPr>
+          <w:rFonts w:eastAsia="Times New Roman" w:ascii="Times New Roman" w:hAnsi="Times New Roman"/>
+          <w:shd w:fill="FFFFFF" w:val="clear"/>
+          <w:lang w:val="en-US" w:eastAsia="ar-SA"/>
+        </w:rPr>
+        <w:t xml:space="preserve"> tools. </w:t>
+      </w:r>
+      <w:r>
+        <w:rPr>
+          <w:rFonts w:eastAsia="Times New Roman" w:ascii="Times New Roman" w:hAnsi="Times New Roman"/>
+          <w:shd w:fill="FFFFFF" w:val="clear"/>
+          <w:lang w:val="en-US" w:eastAsia="ar-SA"/>
+        </w:rPr>
+        <w:t>These tools are common for statistical modelling and research but can also be used in wide range of math applications.</w:t>
       </w:r>
     </w:p>
     <w:p>
@@ -223,19 +798,6 @@
           <w:lang w:val="en-US" w:eastAsia="ar-SA"/>
         </w:rPr>
         <w:t>: G. V. Igonina, Cand. Sc.</w:t>
-      </w:r>
-    </w:p>
-    <w:p>
-      <w:pPr>
-        <w:pStyle w:val="Normal"/>
-        <w:rPr>
-          <w:lang w:val="en-US"/>
-        </w:rPr>
-      </w:pPr>
-      <w:r>
-        <w:rPr>
-          <w:lang w:val="en-US"/>
-        </w:rPr>
       </w:r>
     </w:p>
     <w:p>
@@ -429,7 +991,87 @@
           <w:b/>
           <w:lang w:val="en-US"/>
         </w:rPr>
-        <w:t>Приложения наук о данных в спутниковых навигационных технологиях</w:t>
+        <w:t>Прикладная</w:t>
+      </w:r>
+      <w:r>
+        <w:rPr>
+          <w:rFonts w:ascii="Times New Roman" w:hAnsi="Times New Roman"/>
+          <w:b/>
+          <w:lang w:val="en-US"/>
+        </w:rPr>
+        <w:t xml:space="preserve"> математик</w:t>
+      </w:r>
+      <w:r>
+        <w:rPr>
+          <w:rFonts w:ascii="Times New Roman" w:hAnsi="Times New Roman"/>
+          <w:b/>
+          <w:lang w:val="en-US"/>
+        </w:rPr>
+        <w:t>а</w:t>
+      </w:r>
+      <w:r>
+        <w:rPr>
+          <w:rFonts w:ascii="Times New Roman" w:hAnsi="Times New Roman"/>
+          <w:b/>
+          <w:lang w:val="en-US"/>
+        </w:rPr>
+        <w:t xml:space="preserve"> </w:t>
+      </w:r>
+      <w:r>
+        <w:rPr>
+          <w:rFonts w:ascii="Times New Roman" w:hAnsi="Times New Roman"/>
+          <w:b/>
+          <w:lang w:val="en-US"/>
+        </w:rPr>
+        <w:t>в</w:t>
+      </w:r>
+      <w:r>
+        <w:rPr>
+          <w:rFonts w:ascii="Times New Roman" w:hAnsi="Times New Roman"/>
+          <w:b/>
+          <w:lang w:val="en-US"/>
+        </w:rPr>
+        <w:t xml:space="preserve"> спутниковы</w:t>
+      </w:r>
+      <w:r>
+        <w:rPr>
+          <w:rFonts w:ascii="Times New Roman" w:hAnsi="Times New Roman"/>
+          <w:b/>
+          <w:lang w:val="en-US"/>
+        </w:rPr>
+        <w:t>х</w:t>
+      </w:r>
+      <w:r>
+        <w:rPr>
+          <w:rFonts w:ascii="Times New Roman" w:hAnsi="Times New Roman"/>
+          <w:b/>
+          <w:lang w:val="en-US"/>
+        </w:rPr>
+        <w:t xml:space="preserve"> навигационны</w:t>
+      </w:r>
+      <w:r>
+        <w:rPr>
+          <w:rFonts w:ascii="Times New Roman" w:hAnsi="Times New Roman"/>
+          <w:b/>
+          <w:lang w:val="en-US"/>
+        </w:rPr>
+        <w:t>х</w:t>
+      </w:r>
+      <w:r>
+        <w:rPr>
+          <w:rFonts w:ascii="Times New Roman" w:hAnsi="Times New Roman"/>
+          <w:b/>
+          <w:lang w:val="en-US"/>
+        </w:rPr>
+        <w:t xml:space="preserve"> технологи</w:t>
+      </w:r>
+      <w:r>
+        <w:rPr>
+          <w:rFonts w:ascii="Times New Roman" w:hAnsi="Times New Roman"/>
+          <w:b/>
+          <w:lang w:val="en-US"/>
+        </w:rPr>
+        <w:t>ях</w:t>
       </w:r>
     </w:p>
     <w:p>
@@ -510,7 +1152,108 @@
           <w:rFonts w:eastAsia="Times New Roman" w:ascii="Times New Roman" w:hAnsi="Times New Roman"/>
           <w:lang w:val="en-US" w:eastAsia="ar-SA"/>
         </w:rPr>
-        <w:t>Рассмотрен общий подход к решению задач координатно-временных определений на основе спутниковых навигационных технологий.</w:t>
+        <w:t xml:space="preserve">Рассматривается роль и приложения глобальных навигационных спутниковых систем (ГНСС) в военной сфере, строительстве, промышленности, транспорте, энергетике, </w:t>
+      </w:r>
+      <w:r>
+        <w:rPr>
+          <w:rFonts w:eastAsia="Times New Roman" w:ascii="Times New Roman" w:hAnsi="Times New Roman"/>
+          <w:lang w:val="en-US" w:eastAsia="ar-SA"/>
+        </w:rPr>
+        <w:t>геодезии.</w:t>
+      </w:r>
+      <w:r>
+        <w:rPr>
+          <w:rFonts w:eastAsia="Times New Roman" w:ascii="Times New Roman" w:hAnsi="Times New Roman"/>
+          <w:lang w:val="en-US" w:eastAsia="ar-SA"/>
+        </w:rPr>
+        <w:t xml:space="preserve"> </w:t>
+      </w:r>
+      <w:r>
+        <w:rPr>
+          <w:rFonts w:eastAsia="Times New Roman" w:ascii="Times New Roman" w:hAnsi="Times New Roman"/>
+          <w:lang w:val="en-US" w:eastAsia="ar-SA"/>
+        </w:rPr>
+        <w:t>В качестве введения</w:t>
+      </w:r>
+      <w:r>
+        <w:rPr>
+          <w:rFonts w:eastAsia="Times New Roman" w:ascii="Times New Roman" w:hAnsi="Times New Roman"/>
+          <w:lang w:val="en-US" w:eastAsia="ar-SA"/>
+        </w:rPr>
+        <w:t xml:space="preserve"> </w:t>
+      </w:r>
+      <w:r>
+        <w:rPr>
+          <w:rFonts w:eastAsia="Times New Roman" w:ascii="Times New Roman" w:hAnsi="Times New Roman"/>
+          <w:lang w:val="en-US" w:eastAsia="ar-SA"/>
+        </w:rPr>
+        <w:t>к</w:t>
+      </w:r>
+      <w:r>
+        <w:rPr>
+          <w:rFonts w:eastAsia="Times New Roman" w:ascii="Times New Roman" w:hAnsi="Times New Roman"/>
+          <w:lang w:val="en-US" w:eastAsia="ar-SA"/>
+        </w:rPr>
+        <w:t xml:space="preserve">ратко излагаются основные принципы функционирования </w:t>
+      </w:r>
+      <w:r>
+        <w:rPr>
+          <w:rFonts w:eastAsia="Times New Roman" w:ascii="Times New Roman" w:hAnsi="Times New Roman"/>
+          <w:lang w:val="en-US" w:eastAsia="ar-SA"/>
+        </w:rPr>
+        <w:t>и работы</w:t>
+      </w:r>
+      <w:r>
+        <w:rPr>
+          <w:rFonts w:eastAsia="Times New Roman" w:ascii="Times New Roman" w:hAnsi="Times New Roman"/>
+          <w:lang w:val="en-US" w:eastAsia="ar-SA"/>
+        </w:rPr>
+        <w:t xml:space="preserve"> ГНСС.</w:t>
+      </w:r>
+    </w:p>
+    <w:p>
+      <w:pPr>
+        <w:pStyle w:val="Normal"/>
+        <w:spacing w:lineRule="auto" w:line="240" w:before="0" w:after="0"/>
+        <w:ind w:firstLine="567"/>
+        <w:jc w:val="both"/>
+        <w:rPr/>
+      </w:pPr>
+      <w:r>
+        <w:rPr>
+          <w:rFonts w:eastAsia="Times New Roman" w:ascii="Times New Roman" w:hAnsi="Times New Roman"/>
+          <w:lang w:val="en-US" w:eastAsia="ar-SA"/>
+        </w:rPr>
+        <w:t xml:space="preserve">Проводится обзор важных, сложных задач </w:t>
+      </w:r>
+      <w:r>
+        <w:rPr>
+          <w:rFonts w:eastAsia="Times New Roman" w:ascii="Times New Roman" w:hAnsi="Times New Roman"/>
+          <w:lang w:val="en-US" w:eastAsia="ar-SA"/>
+        </w:rPr>
+        <w:t>(включая некорректно поставленные)</w:t>
+      </w:r>
+      <w:r>
+        <w:rPr>
+          <w:rFonts w:eastAsia="Times New Roman" w:ascii="Times New Roman" w:hAnsi="Times New Roman"/>
+          <w:lang w:val="en-US" w:eastAsia="ar-SA"/>
+        </w:rPr>
+        <w:t xml:space="preserve"> прикладной математики применительно к ГНСС.</w:t>
+      </w:r>
+    </w:p>
+    <w:p>
+      <w:pPr>
+        <w:pStyle w:val="Normal"/>
+        <w:spacing w:lineRule="auto" w:line="240" w:before="0" w:after="0"/>
+        <w:ind w:firstLine="567"/>
+        <w:jc w:val="both"/>
+        <w:rPr>
+          <w:rFonts w:ascii="Times New Roman" w:hAnsi="Times New Roman" w:eastAsia="Times New Roman"/>
+          <w:lang w:val="en-US" w:eastAsia="ar-SA"/>
+        </w:rPr>
+      </w:pPr>
+      <w:r>
+        <w:rPr/>
       </w:r>
     </w:p>
     <w:p>

</xml_diff>